<commit_message>
Terminada primeira versão do XSS
</commit_message>
<xml_diff>
--- a/Trabalho 3/XSSandCSRF.docx
+++ b/Trabalho 3/XSSandCSRF.docx
@@ -36,14 +36,12 @@
           <w:lang w:val="en-US"/>
         </w:rPr>
       </w:pPr>
-      <w:proofErr w:type="spellStart"/>
       <w:r>
         <w:rPr>
           <w:lang w:val="en-US"/>
         </w:rPr>
         <w:t>Introdução</w:t>
       </w:r>
-      <w:proofErr w:type="spellEnd"/>
     </w:p>
     <w:p>
       <w:pPr>
@@ -65,143 +63,92 @@
       <w:r>
         <w:t xml:space="preserve">ão, todos os dias novas aplicações aparecem na web que servem para os mais variados objectivos, temos desde as redes sociais ao </w:t>
       </w:r>
-      <w:proofErr w:type="spellStart"/>
       <w:r>
         <w:rPr>
           <w:i/>
         </w:rPr>
-        <w:t>home</w:t>
-      </w:r>
-      <w:proofErr w:type="spellEnd"/>
+        <w:t>home banking</w:t>
+      </w:r>
+      <w:r>
+        <w:t xml:space="preserve"> e não só cada vez há mais aplicações como também existem novos utilizadores. Com o aumento da utilização da web também começou o aumento do número de ataques a estas aplicações, sendo que estes ataques podem ser mais ou menos graves consoante a aplicação atacada. Neste documento vai-se falar de dois dos ataques mais utilizados e os danos que estes podem causar se as aplicações forem vulneráveis.</w:t>
+      </w:r>
+    </w:p>
+    <w:p/>
+    <w:p>
+      <w:pPr>
+        <w:pStyle w:val="Cabealho2"/>
+        <w:rPr>
+          <w:lang w:val="en-US"/>
+        </w:rPr>
+      </w:pPr>
+      <w:r>
+        <w:rPr>
+          <w:lang w:val="en-US"/>
+        </w:rPr>
+        <w:t xml:space="preserve">Cross-site </w:t>
+      </w:r>
+      <w:r>
+        <w:rPr>
+          <w:lang w:val="en-US"/>
+        </w:rPr>
+        <w:t>scripting</w:t>
+      </w:r>
+      <w:r>
+        <w:rPr>
+          <w:lang w:val="en-US"/>
+        </w:rPr>
+        <w:t xml:space="preserve"> (XSS)</w:t>
+      </w:r>
+    </w:p>
+    <w:p>
+      <w:pPr>
+        <w:rPr>
+          <w:lang w:val="en-US"/>
+        </w:rPr>
+      </w:pPr>
+    </w:p>
+    <w:p>
+      <w:pPr>
+        <w:pStyle w:val="Cabealho3"/>
+        <w:rPr>
+          <w:lang w:val="en-US"/>
+        </w:rPr>
+      </w:pPr>
+      <w:r>
+        <w:rPr>
+          <w:lang w:val="en-US"/>
+        </w:rPr>
+        <w:t>O que é?</w:t>
+      </w:r>
+    </w:p>
+    <w:p>
+      <w:pPr>
+        <w:ind w:firstLine="708"/>
+      </w:pPr>
+      <w:r>
+        <w:t xml:space="preserve">XSS é um ataque que consiste em o atacante </w:t>
+      </w:r>
+      <w:r>
+        <w:t xml:space="preserve">injectar </w:t>
+      </w:r>
+      <w:r>
+        <w:t>código script (</w:t>
+      </w:r>
+      <w:r>
+        <w:t xml:space="preserve">ex. </w:t>
+      </w:r>
+      <w:r>
+        <w:t>JavaScript)</w:t>
+      </w:r>
+      <w:r>
+        <w:t xml:space="preserve"> na aplicação, sendo que este irá mais tarde ser executado quando for enviado para algum cliente, com os meus privilégios que a aplicação podendo ultrapassar algumas protecções tais como “</w:t>
+      </w:r>
       <w:r>
         <w:rPr>
           <w:i/>
         </w:rPr>
-        <w:t xml:space="preserve"> </w:t>
-      </w:r>
-      <w:proofErr w:type="spellStart"/>
-      <w:r>
-        <w:rPr>
-          <w:i/>
-        </w:rPr>
-        <w:t>banking</w:t>
-      </w:r>
-      <w:proofErr w:type="spellEnd"/>
-      <w:r>
-        <w:t xml:space="preserve"> e não só cada vez há mais aplicações como também existem novos utilizadores. Com o aumento da utilização da web também começou o aumento do número de ataques a estas aplicações, sendo que estes ataques podem ser mais ou menos graves consoante a aplicação atacada. Neste documento vai-se falar de dois dos ataques mais utilizados e os danos que estes podem causar se as aplicações forem vulneráveis.</w:t>
-      </w:r>
-    </w:p>
-    <w:p/>
-    <w:p>
-      <w:pPr>
-        <w:pStyle w:val="Cabealho2"/>
-        <w:rPr>
-          <w:lang w:val="en-US"/>
-        </w:rPr>
-      </w:pPr>
-      <w:r>
-        <w:rPr>
-          <w:lang w:val="en-US"/>
-        </w:rPr>
-        <w:t xml:space="preserve">Cross-site </w:t>
-      </w:r>
-      <w:r>
-        <w:rPr>
-          <w:lang w:val="en-US"/>
-        </w:rPr>
-        <w:t>scripting</w:t>
-      </w:r>
-      <w:r>
-        <w:rPr>
-          <w:lang w:val="en-US"/>
-        </w:rPr>
-        <w:t xml:space="preserve"> (XSS)</w:t>
-      </w:r>
-    </w:p>
-    <w:p>
-      <w:pPr>
-        <w:rPr>
-          <w:lang w:val="en-US"/>
-        </w:rPr>
-      </w:pPr>
-    </w:p>
-    <w:p>
-      <w:pPr>
-        <w:pStyle w:val="Cabealho3"/>
-        <w:rPr>
-          <w:lang w:val="en-US"/>
-        </w:rPr>
-      </w:pPr>
-      <w:r>
-        <w:rPr>
-          <w:lang w:val="en-US"/>
-        </w:rPr>
-        <w:t xml:space="preserve">O </w:t>
-      </w:r>
-      <w:proofErr w:type="spellStart"/>
-      <w:r>
-        <w:rPr>
-          <w:lang w:val="en-US"/>
-        </w:rPr>
-        <w:t>que</w:t>
-      </w:r>
-      <w:proofErr w:type="spellEnd"/>
-      <w:r>
-        <w:rPr>
-          <w:lang w:val="en-US"/>
-        </w:rPr>
-        <w:t xml:space="preserve"> é?</w:t>
-      </w:r>
-    </w:p>
-    <w:p>
-      <w:pPr>
-        <w:ind w:firstLine="708"/>
-      </w:pPr>
-      <w:r>
-        <w:t xml:space="preserve">XSS é um ataque que consiste em o atacante </w:t>
-      </w:r>
-      <w:r>
-        <w:t xml:space="preserve">injectar </w:t>
-      </w:r>
-      <w:r>
-        <w:t>código script (</w:t>
-      </w:r>
-      <w:r>
-        <w:t xml:space="preserve">ex. </w:t>
-      </w:r>
-      <w:proofErr w:type="spellStart"/>
-      <w:r>
-        <w:t>JavaScript</w:t>
-      </w:r>
-      <w:proofErr w:type="spellEnd"/>
-      <w:r>
-        <w:t>)</w:t>
-      </w:r>
-      <w:r>
-        <w:t xml:space="preserve"> na aplicação, sendo que este irá mais tarde ser executado quando for enviado para algum cliente, com os meus privilégios que a aplicação podendo ultrapassar algumas protecções tais como “</w:t>
-      </w:r>
-      <w:proofErr w:type="spellStart"/>
-      <w:r>
-        <w:rPr>
-          <w:i/>
-        </w:rPr>
-        <w:t>same-origin</w:t>
-      </w:r>
-      <w:proofErr w:type="spellEnd"/>
-      <w:r>
-        <w:rPr>
-          <w:i/>
-        </w:rPr>
-        <w:t xml:space="preserve"> </w:t>
-      </w:r>
-      <w:proofErr w:type="spellStart"/>
-      <w:r>
-        <w:rPr>
-          <w:i/>
-        </w:rPr>
-        <w:t>policy</w:t>
-      </w:r>
-      <w:proofErr w:type="spellEnd"/>
+        <w:t>same-origin policy</w:t>
+      </w:r>
       <w:r>
         <w:t>”.</w:t>
       </w:r>
@@ -219,32 +166,805 @@
         <w:tab/>
         <w:t xml:space="preserve">Este tipo de ataques acontece quando é dada a possibilidade ao utilizador de introduzir algum tipo de informação, por exemplo, num registo quando se introduz os dados ou num motor de pesquisa quando se introduz a </w:t>
       </w:r>
-      <w:proofErr w:type="spellStart"/>
       <w:r>
         <w:rPr>
           <w:i/>
         </w:rPr>
         <w:t>query</w:t>
       </w:r>
-      <w:proofErr w:type="spellEnd"/>
       <w:r>
         <w:t xml:space="preserve"> de pesquisa.</w:t>
       </w:r>
       <w:r>
-        <w:t xml:space="preserve"> Se a aplicação não sanitizar </w:t>
-      </w:r>
-      <w:proofErr w:type="gramStart"/>
-      <w:r>
-        <w:t>esses dados é dada</w:t>
-      </w:r>
-      <w:proofErr w:type="gramEnd"/>
-      <w:r>
-        <w:t xml:space="preserve"> a possibilidade ao utilizador injectar código, que poderá ser malicioso.</w:t>
-      </w:r>
-    </w:p>
-    <w:p>
+        <w:t xml:space="preserve"> Se a aplicação não sanitizar esses dados é dada a possibilidade ao utilizador injectar código, que poderá ser malicioso.</w:t>
+      </w:r>
+    </w:p>
+    <w:p>
+      <w:r>
+        <w:tab/>
+        <w:t xml:space="preserve">Existem dois tipos de injecção, a injecção “para cima” e a injecção “para baixo”, a primeira é a mais comum e acontece quando o atacante consegue apenas fechar o contexto actual e começar um novo com as suas </w:t>
+      </w:r>
+      <w:r>
+        <w:rPr>
+          <w:i/>
+        </w:rPr>
+        <w:t>tags</w:t>
+      </w:r>
+      <w:r>
+        <w:t xml:space="preserve"> de HTML. A injecção “para baixo” acontece quando o atacante não muda o contexto, mas consegue no entanto adicionar um novo subcontexto.</w:t>
+      </w:r>
+      <w:r>
+        <w:t xml:space="preserve"> </w:t>
+      </w:r>
+    </w:p>
+    <w:p/>
+    <w:p/>
+    <w:p/>
+    <w:p/>
+    <w:p/>
+    <w:tbl>
+      <w:tblPr>
+        <w:tblStyle w:val="Tabelacomgrelha"/>
+        <w:tblW w:w="8802" w:type="dxa"/>
+        <w:tblLook w:val="04A0" w:firstRow="1" w:lastRow="0" w:firstColumn="1" w:lastColumn="0" w:noHBand="0" w:noVBand="1"/>
+      </w:tblPr>
+      <w:tblGrid>
+        <w:gridCol w:w="2518"/>
+        <w:gridCol w:w="3686"/>
+        <w:gridCol w:w="2598"/>
+      </w:tblGrid>
+      <w:tr>
+        <w:tc>
+          <w:tcPr>
+            <w:tcW w:w="2518" w:type="dxa"/>
+            <w:tcBorders>
+              <w:top w:val="nil"/>
+              <w:left w:val="nil"/>
+              <w:bottom w:val="nil"/>
+              <w:right w:val="single" w:sz="4" w:space="0" w:color="auto"/>
+            </w:tcBorders>
+          </w:tcPr>
+          <w:p>
+            <w:pPr>
+              <w:jc w:val="center"/>
+              <w:rPr>
+                <w:b/>
+              </w:rPr>
+            </w:pPr>
+            <w:r>
+              <w:rPr>
+                <w:b/>
+              </w:rPr>
+              <w:lastRenderedPageBreak/>
+              <w:t>Cliente</w:t>
+            </w:r>
+            <w:r>
+              <w:rPr>
+                <w:b/>
+              </w:rPr>
+              <w:t xml:space="preserve"> 1</w:t>
+            </w:r>
+          </w:p>
+          <w:p>
+            <w:pPr>
+              <w:jc w:val="right"/>
+            </w:pPr>
+          </w:p>
+          <w:p>
+            <w:r>
+              <w:t>Utilizador insere código malicioso.</w:t>
+            </w:r>
+          </w:p>
+          <w:p/>
+          <w:p/>
+          <w:p>
+            <w:r>
+              <w:t>Utilizador submete código malicioso.</w:t>
+            </w:r>
+          </w:p>
+          <w:p/>
+          <w:p/>
+          <w:p/>
+          <w:p>
+            <w:pPr>
+              <w:jc w:val="center"/>
+              <w:rPr>
+                <w:b/>
+              </w:rPr>
+            </w:pPr>
+            <w:r>
+              <w:rPr>
+                <w:b/>
+              </w:rPr>
+              <w:t>Cliente 2</w:t>
+            </w:r>
+          </w:p>
+          <w:p/>
+          <w:p>
+            <w:r>
+              <w:t>Novo utilizador consulta informação.</w:t>
+            </w:r>
+          </w:p>
+          <w:p/>
+          <w:p/>
+          <w:p>
+            <w:r>
+              <w:rPr>
+                <w:i/>
+              </w:rPr>
+              <w:t>Browser</w:t>
+            </w:r>
+            <w:r>
+              <w:t xml:space="preserve"> do utilizador corre código malicioso que rouba dados privados do utilizador e envia para um serviço do atacante.</w:t>
+            </w:r>
+          </w:p>
+        </w:tc>
+        <w:tc>
+          <w:tcPr>
+            <w:tcW w:w="3686" w:type="dxa"/>
+            <w:tcBorders>
+              <w:top w:val="nil"/>
+              <w:left w:val="single" w:sz="4" w:space="0" w:color="auto"/>
+              <w:bottom w:val="nil"/>
+              <w:right w:val="single" w:sz="4" w:space="0" w:color="auto"/>
+            </w:tcBorders>
+          </w:tcPr>
+          <w:p>
+            <w:pPr>
+              <w:jc w:val="right"/>
+            </w:pPr>
+            <w:r>
+              <mc:AlternateContent>
+                <mc:Choice Requires="wps">
+                  <w:drawing>
+                    <wp:anchor distT="0" distB="0" distL="114300" distR="114300" simplePos="0" relativeHeight="251665408" behindDoc="0" locked="0" layoutInCell="1" allowOverlap="1" wp14:anchorId="70CFD393" wp14:editId="6FF4A0E4">
+                      <wp:simplePos x="0" y="0"/>
+                      <wp:positionH relativeFrom="column">
+                        <wp:posOffset>-12065</wp:posOffset>
+                      </wp:positionH>
+                      <wp:positionV relativeFrom="paragraph">
+                        <wp:posOffset>2379980</wp:posOffset>
+                      </wp:positionV>
+                      <wp:extent cx="2209800" cy="0"/>
+                      <wp:effectExtent l="0" t="76200" r="19050" b="114300"/>
+                      <wp:wrapNone/>
+                      <wp:docPr id="4" name="Conexão recta unidireccional 4"/>
+                      <wp:cNvGraphicFramePr/>
+                      <a:graphic xmlns:a="http://schemas.openxmlformats.org/drawingml/2006/main">
+                        <a:graphicData uri="http://schemas.microsoft.com/office/word/2010/wordprocessingShape">
+                          <wps:wsp>
+                            <wps:cNvCnPr/>
+                            <wps:spPr>
+                              <a:xfrm>
+                                <a:off x="0" y="0"/>
+                                <a:ext cx="2209800" cy="0"/>
+                              </a:xfrm>
+                              <a:prstGeom prst="straightConnector1">
+                                <a:avLst/>
+                              </a:prstGeom>
+                              <a:ln>
+                                <a:tailEnd type="arrow"/>
+                              </a:ln>
+                            </wps:spPr>
+                            <wps:style>
+                              <a:lnRef idx="1">
+                                <a:schemeClr val="accent1"/>
+                              </a:lnRef>
+                              <a:fillRef idx="0">
+                                <a:schemeClr val="accent1"/>
+                              </a:fillRef>
+                              <a:effectRef idx="0">
+                                <a:schemeClr val="accent1"/>
+                              </a:effectRef>
+                              <a:fontRef idx="minor">
+                                <a:schemeClr val="tx1"/>
+                              </a:fontRef>
+                            </wps:style>
+                            <wps:bodyPr/>
+                          </wps:wsp>
+                        </a:graphicData>
+                      </a:graphic>
+                    </wp:anchor>
+                  </w:drawing>
+                </mc:Choice>
+                <mc:Fallback>
+                  <w:pict>
+                    <v:shapetype id="_x0000_t32" coordsize="21600,21600" o:spt="32" o:oned="t" path="m,l21600,21600e" filled="f">
+                      <v:path arrowok="t" fillok="f" o:connecttype="none"/>
+                      <o:lock v:ext="edit" shapetype="t"/>
+                    </v:shapetype>
+                    <v:shape id="Conexão recta unidireccional 4" o:spid="_x0000_s1026" type="#_x0000_t32" style="position:absolute;margin-left:-.95pt;margin-top:187.4pt;width:174pt;height:0;z-index:251665408;visibility:visible;mso-wrap-style:square;mso-wrap-distance-left:9pt;mso-wrap-distance-top:0;mso-wrap-distance-right:9pt;mso-wrap-distance-bottom:0;mso-position-horizontal:absolute;mso-position-horizontal-relative:text;mso-position-vertical:absolute;mso-position-vertical-relative:text" o:gfxdata="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" strokecolor="#4579b8 [3044]">
+                      <v:stroke endarrow="open"/>
+                    </v:shape>
+                  </w:pict>
+                </mc:Fallback>
+              </mc:AlternateContent>
+            </w:r>
+            <w:r>
+              <mc:AlternateContent>
+                <mc:Choice Requires="wps">
+                  <w:drawing>
+                    <wp:anchor distT="0" distB="0" distL="114300" distR="114300" simplePos="0" relativeHeight="251667456" behindDoc="0" locked="0" layoutInCell="1" allowOverlap="1" wp14:anchorId="5556E225" wp14:editId="012E85CE">
+                      <wp:simplePos x="0" y="0"/>
+                      <wp:positionH relativeFrom="column">
+                        <wp:posOffset>-12065</wp:posOffset>
+                      </wp:positionH>
+                      <wp:positionV relativeFrom="paragraph">
+                        <wp:posOffset>3237230</wp:posOffset>
+                      </wp:positionV>
+                      <wp:extent cx="2209800" cy="0"/>
+                      <wp:effectExtent l="38100" t="76200" r="0" b="114300"/>
+                      <wp:wrapNone/>
+                      <wp:docPr id="5" name="Conexão recta unidireccional 5"/>
+                      <wp:cNvGraphicFramePr/>
+                      <a:graphic xmlns:a="http://schemas.openxmlformats.org/drawingml/2006/main">
+                        <a:graphicData uri="http://schemas.microsoft.com/office/word/2010/wordprocessingShape">
+                          <wps:wsp>
+                            <wps:cNvCnPr/>
+                            <wps:spPr>
+                              <a:xfrm flipH="1">
+                                <a:off x="0" y="0"/>
+                                <a:ext cx="2209800" cy="0"/>
+                              </a:xfrm>
+                              <a:prstGeom prst="straightConnector1">
+                                <a:avLst/>
+                              </a:prstGeom>
+                              <a:ln>
+                                <a:tailEnd type="arrow"/>
+                              </a:ln>
+                            </wps:spPr>
+                            <wps:style>
+                              <a:lnRef idx="1">
+                                <a:schemeClr val="accent1"/>
+                              </a:lnRef>
+                              <a:fillRef idx="0">
+                                <a:schemeClr val="accent1"/>
+                              </a:fillRef>
+                              <a:effectRef idx="0">
+                                <a:schemeClr val="accent1"/>
+                              </a:effectRef>
+                              <a:fontRef idx="minor">
+                                <a:schemeClr val="tx1"/>
+                              </a:fontRef>
+                            </wps:style>
+                            <wps:bodyPr/>
+                          </wps:wsp>
+                        </a:graphicData>
+                      </a:graphic>
+                    </wp:anchor>
+                  </w:drawing>
+                </mc:Choice>
+                <mc:Fallback>
+                  <w:pict>
+                    <v:shape id="Conexão recta unidireccional 5" o:spid="_x0000_s1026" type="#_x0000_t32" style="position:absolute;margin-left:-.95pt;margin-top:254.9pt;width:174pt;height:0;flip:x;z-index:251667456;visibility:visible;mso-wrap-style:square;mso-wrap-distance-left:9pt;mso-wrap-distance-top:0;mso-wrap-distance-right:9pt;mso-wrap-distance-bottom:0;mso-position-horizontal:absolute;mso-position-horizontal-relative:text;mso-position-vertical:absolute;mso-position-vertical-relative:text" o:gfxdata="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" strokecolor="#4579b8 [3044]">
+                      <v:stroke endarrow="open"/>
+                    </v:shape>
+                  </w:pict>
+                </mc:Fallback>
+              </mc:AlternateContent>
+            </w:r>
+            <w:r>
+              <w:rPr>
+                <w:noProof/>
+                <w:lang w:eastAsia="pt-PT"/>
+              </w:rPr>
+              <mc:AlternateContent>
+                <mc:Choice Requires="wps">
+                  <w:drawing>
+                    <wp:anchor distT="0" distB="0" distL="114300" distR="114300" simplePos="0" relativeHeight="251662336" behindDoc="0" locked="0" layoutInCell="1" allowOverlap="1" wp14:anchorId="3508F05F" wp14:editId="32FA4A06">
+                      <wp:simplePos x="0" y="0"/>
+                      <wp:positionH relativeFrom="column">
+                        <wp:posOffset>-31115</wp:posOffset>
+                      </wp:positionH>
+                      <wp:positionV relativeFrom="paragraph">
+                        <wp:posOffset>1132205</wp:posOffset>
+                      </wp:positionV>
+                      <wp:extent cx="2209800" cy="0"/>
+                      <wp:effectExtent l="0" t="76200" r="19050" b="114300"/>
+                      <wp:wrapNone/>
+                      <wp:docPr id="2" name="Conexão recta unidireccional 2"/>
+                      <wp:cNvGraphicFramePr/>
+                      <a:graphic xmlns:a="http://schemas.openxmlformats.org/drawingml/2006/main">
+                        <a:graphicData uri="http://schemas.microsoft.com/office/word/2010/wordprocessingShape">
+                          <wps:wsp>
+                            <wps:cNvCnPr/>
+                            <wps:spPr>
+                              <a:xfrm>
+                                <a:off x="0" y="0"/>
+                                <a:ext cx="2209800" cy="0"/>
+                              </a:xfrm>
+                              <a:prstGeom prst="straightConnector1">
+                                <a:avLst/>
+                              </a:prstGeom>
+                              <a:ln>
+                                <a:tailEnd type="arrow"/>
+                              </a:ln>
+                            </wps:spPr>
+                            <wps:style>
+                              <a:lnRef idx="1">
+                                <a:schemeClr val="accent1"/>
+                              </a:lnRef>
+                              <a:fillRef idx="0">
+                                <a:schemeClr val="accent1"/>
+                              </a:fillRef>
+                              <a:effectRef idx="0">
+                                <a:schemeClr val="accent1"/>
+                              </a:effectRef>
+                              <a:fontRef idx="minor">
+                                <a:schemeClr val="tx1"/>
+                              </a:fontRef>
+                            </wps:style>
+                            <wps:bodyPr/>
+                          </wps:wsp>
+                        </a:graphicData>
+                      </a:graphic>
+                    </wp:anchor>
+                  </w:drawing>
+                </mc:Choice>
+                <mc:Fallback>
+                  <w:pict>
+                    <v:shape id="Conexão recta unidireccional 2" o:spid="_x0000_s1026" type="#_x0000_t32" style="position:absolute;margin-left:-2.45pt;margin-top:89.15pt;width:174pt;height:0;z-index:251662336;visibility:visible;mso-wrap-style:square;mso-wrap-distance-left:9pt;mso-wrap-distance-top:0;mso-wrap-distance-right:9pt;mso-wrap-distance-bottom:0;mso-position-horizontal:absolute;mso-position-horizontal-relative:text;mso-position-vertical:absolute;mso-position-vertical-relative:text" o:gfxdata="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" strokecolor="#4579b8 [3044]">
+                      <v:stroke endarrow="open"/>
+                    </v:shape>
+                  </w:pict>
+                </mc:Fallback>
+              </mc:AlternateContent>
+            </w:r>
+            <w:r>
+              <w:rPr>
+                <w:noProof/>
+                <w:lang w:eastAsia="pt-PT"/>
+              </w:rPr>
+              <mc:AlternateContent>
+                <mc:Choice Requires="wps">
+                  <w:drawing>
+                    <wp:anchor distT="0" distB="0" distL="114300" distR="114300" simplePos="0" relativeHeight="251661312" behindDoc="0" locked="0" layoutInCell="1" allowOverlap="1" wp14:anchorId="46F69608" wp14:editId="7CE6802D">
+                      <wp:simplePos x="0" y="0"/>
+                      <wp:positionH relativeFrom="column">
+                        <wp:posOffset>-31115</wp:posOffset>
+                      </wp:positionH>
+                      <wp:positionV relativeFrom="paragraph">
+                        <wp:posOffset>532130</wp:posOffset>
+                      </wp:positionV>
+                      <wp:extent cx="2209800" cy="0"/>
+                      <wp:effectExtent l="38100" t="76200" r="0" b="114300"/>
+                      <wp:wrapNone/>
+                      <wp:docPr id="1" name="Conexão recta unidireccional 1"/>
+                      <wp:cNvGraphicFramePr/>
+                      <a:graphic xmlns:a="http://schemas.openxmlformats.org/drawingml/2006/main">
+                        <a:graphicData uri="http://schemas.microsoft.com/office/word/2010/wordprocessingShape">
+                          <wps:wsp>
+                            <wps:cNvCnPr/>
+                            <wps:spPr>
+                              <a:xfrm flipH="1">
+                                <a:off x="0" y="0"/>
+                                <a:ext cx="2209800" cy="0"/>
+                              </a:xfrm>
+                              <a:prstGeom prst="straightConnector1">
+                                <a:avLst/>
+                              </a:prstGeom>
+                              <a:ln>
+                                <a:tailEnd type="arrow"/>
+                              </a:ln>
+                            </wps:spPr>
+                            <wps:style>
+                              <a:lnRef idx="1">
+                                <a:schemeClr val="accent1"/>
+                              </a:lnRef>
+                              <a:fillRef idx="0">
+                                <a:schemeClr val="accent1"/>
+                              </a:fillRef>
+                              <a:effectRef idx="0">
+                                <a:schemeClr val="accent1"/>
+                              </a:effectRef>
+                              <a:fontRef idx="minor">
+                                <a:schemeClr val="tx1"/>
+                              </a:fontRef>
+                            </wps:style>
+                            <wps:bodyPr/>
+                          </wps:wsp>
+                        </a:graphicData>
+                      </a:graphic>
+                    </wp:anchor>
+                  </w:drawing>
+                </mc:Choice>
+                <mc:Fallback>
+                  <w:pict>
+                    <v:shape id="Conexão recta unidireccional 1" o:spid="_x0000_s1026" type="#_x0000_t32" style="position:absolute;margin-left:-2.45pt;margin-top:41.9pt;width:174pt;height:0;flip:x;z-index:251661312;visibility:visible;mso-wrap-style:square;mso-wrap-distance-left:9pt;mso-wrap-distance-top:0;mso-wrap-distance-right:9pt;mso-wrap-distance-bottom:0;mso-position-horizontal:absolute;mso-position-horizontal-relative:text;mso-position-vertical:absolute;mso-position-vertical-relative:text" o:gfxdata="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" strokecolor="#4579b8 [3044]">
+                      <v:stroke endarrow="open"/>
+                    </v:shape>
+                  </w:pict>
+                </mc:Fallback>
+              </mc:AlternateContent>
+            </w:r>
+          </w:p>
+        </w:tc>
+        <w:tc>
+          <w:tcPr>
+            <w:tcW w:w="2598" w:type="dxa"/>
+            <w:tcBorders>
+              <w:top w:val="nil"/>
+              <w:left w:val="single" w:sz="4" w:space="0" w:color="auto"/>
+              <w:bottom w:val="nil"/>
+              <w:right w:val="nil"/>
+            </w:tcBorders>
+          </w:tcPr>
+          <w:p>
+            <w:pPr>
+              <w:jc w:val="center"/>
+              <w:rPr>
+                <w:b/>
+              </w:rPr>
+            </w:pPr>
+            <w:r>
+              <w:rPr>
+                <w:b/>
+              </w:rPr>
+              <w:t>Aplicação/Servidor Web</w:t>
+            </w:r>
+          </w:p>
+          <w:p/>
+          <w:p>
+            <w:r>
+              <w:t xml:space="preserve">Página da aplicação a pedir </w:t>
+            </w:r>
+            <w:r>
+              <w:rPr>
+                <w:i/>
+              </w:rPr>
+              <w:t>input</w:t>
+            </w:r>
+            <w:r>
+              <w:t xml:space="preserve"> do utilizador.</w:t>
+            </w:r>
+          </w:p>
+          <w:p/>
+          <w:p/>
+          <w:p>
+            <w:r>
+              <w:t>Servidor guarda informação.</w:t>
+            </w:r>
+          </w:p>
+          <w:p/>
+          <w:p/>
+          <w:p/>
+          <w:p/>
+          <w:p/>
+          <w:p/>
+          <w:p/>
+          <w:p/>
+          <w:p/>
+          <w:p>
+            <w:r>
+              <w:t>Servidor envia a página com informação, incluindo código malicioso.</w:t>
+            </w:r>
+          </w:p>
+        </w:tc>
+      </w:tr>
+    </w:tbl>
+    <w:p>
+      <w:pPr>
+        <w:jc w:val="right"/>
+      </w:pPr>
+    </w:p>
+    <w:p>
+      <w:r>
+        <w:t>Fig. 1 – Esquema ilustrativo das interacções num ataque XSS.</w:t>
+      </w:r>
       <w:bookmarkStart w:id="0" w:name="_GoBack"/>
       <w:bookmarkEnd w:id="0"/>
+    </w:p>
+    <w:p/>
+    <w:p>
+      <w:pPr>
+        <w:pStyle w:val="Cabealho3"/>
+      </w:pPr>
+      <w:r>
+        <w:t>Tipos</w:t>
+      </w:r>
+    </w:p>
+    <w:p>
+      <w:r>
+        <w:tab/>
+      </w:r>
+      <w:r>
+        <w:t xml:space="preserve">Não existe um consenso na divisão dos ataques em diversos tipos mas estes são normalmente divididos em dois tipos e duas categorias. Os tipos são, os ataques persistentes e os não persistentes, sendo que as categorias são ataques </w:t>
+      </w:r>
+      <w:r>
+        <w:rPr>
+          <w:i/>
+        </w:rPr>
+        <w:t xml:space="preserve">server-side </w:t>
+      </w:r>
+      <w:r>
+        <w:t xml:space="preserve">ou </w:t>
+      </w:r>
+      <w:r>
+        <w:rPr>
+          <w:i/>
+        </w:rPr>
+        <w:t>client</w:t>
+      </w:r>
+      <w:r>
+        <w:rPr>
+          <w:i/>
+        </w:rPr>
+        <w:t>-side</w:t>
+      </w:r>
+      <w:r>
+        <w:t>.</w:t>
+      </w:r>
+    </w:p>
+    <w:p>
+      <w:r>
+        <w:t xml:space="preserve"> </w:t>
+      </w:r>
+      <w:r>
+        <w:t xml:space="preserve"> </w:t>
+      </w:r>
+      <w:r>
+        <w:tab/>
+        <w:t xml:space="preserve">Os ataques do </w:t>
+      </w:r>
+      <w:r>
+        <w:rPr>
+          <w:b/>
+        </w:rPr>
+        <w:t>tipo não-persistentes</w:t>
+      </w:r>
+      <w:r>
+        <w:t xml:space="preserve"> acontecem quando a aplicação apresenta algo passado pelo utilizador, sendo o mais comum encontrar-se na </w:t>
+      </w:r>
+      <w:r>
+        <w:rPr>
+          <w:i/>
+        </w:rPr>
+        <w:t>query string</w:t>
+      </w:r>
+      <w:r>
+        <w:t xml:space="preserve">. Este tipo de ataques só funciona quando o atacante consegue que outro utilizador consulte a página exactamente com os dados que este preparou para o ataque, sendo comum que este partilhe a hiperligação para o website atacado através de </w:t>
+      </w:r>
+      <w:r>
+        <w:rPr>
+          <w:i/>
+        </w:rPr>
+        <w:t>email</w:t>
+      </w:r>
+      <w:r>
+        <w:t xml:space="preserve"> ou até mesmo em redes sociais.</w:t>
+      </w:r>
+      <w:r>
+        <w:t xml:space="preserve"> O </w:t>
+      </w:r>
+      <w:r>
+        <w:rPr>
+          <w:b/>
+        </w:rPr>
+        <w:t>tipo persistente</w:t>
+      </w:r>
+      <w:r>
+        <w:rPr>
+          <w:b/>
+        </w:rPr>
+        <w:t xml:space="preserve"> </w:t>
+      </w:r>
+      <w:r>
+        <w:t>acontece quando o atacante consegue que a informação seja guardada pela aplicação sendo que mais tarde esta irá enviar essa infor</w:t>
+      </w:r>
+      <w:r>
+        <w:t>mação para outros utilizadores.</w:t>
+      </w:r>
+      <w:r>
+        <w:t xml:space="preserve"> Ambos estes ataques podem ser de ambas categorias, depende da maneira que a aplicação consulta a informação fornecida pelo atacante.</w:t>
+      </w:r>
+      <w:r>
+        <w:t xml:space="preserve"> </w:t>
+      </w:r>
+    </w:p>
+    <w:p>
+      <w:pPr>
+        <w:pStyle w:val="Cabealho3"/>
+      </w:pPr>
+      <w:r>
+        <w:t>Como proteger?</w:t>
+      </w:r>
+    </w:p>
+    <w:p>
+      <w:r>
+        <w:tab/>
+        <w:t xml:space="preserve">Existem várias formas de se proteger uma aplicação contra ataques de XSS sendo que aquela que deve ser a primeira a ser tomada é a sanitização do output, ou seja, todas as linguagens de </w:t>
+      </w:r>
+      <w:r>
+        <w:rPr>
+          <w:i/>
+        </w:rPr>
+        <w:t>scripting</w:t>
+      </w:r>
+      <w:r>
+        <w:t xml:space="preserve"> têm uma forma de </w:t>
+      </w:r>
+      <w:r>
+        <w:rPr>
+          <w:i/>
+        </w:rPr>
+        <w:t>escaping</w:t>
+      </w:r>
+      <w:r>
+        <w:t>, ou seja, uma forma de transformar símbolos que têm um significado enquanto código em algo, que embora quando mostrado pareça igual, o interpretador do script não reconhecerá como código.</w:t>
+      </w:r>
+      <w:r>
+        <w:t xml:space="preserve"> </w:t>
+      </w:r>
+    </w:p>
+    <w:p>
+      <w:pPr>
+        <w:ind w:firstLine="708"/>
+      </w:pPr>
+      <w:r>
+        <w:lastRenderedPageBreak/>
+        <w:t xml:space="preserve">Existe mesmo assim formas de ultrapassar o </w:t>
+      </w:r>
+      <w:r>
+        <w:rPr>
+          <w:i/>
+        </w:rPr>
+        <w:t>escaping</w:t>
+      </w:r>
+      <w:r>
+        <w:t xml:space="preserve"> e mesmo assim injectar código, isto acontece quando existem diferentes </w:t>
+      </w:r>
+      <w:r>
+        <w:rPr>
+          <w:i/>
+        </w:rPr>
+        <w:t>enconding</w:t>
+      </w:r>
+      <w:r>
+        <w:t xml:space="preserve"> entre o </w:t>
+      </w:r>
+      <w:r>
+        <w:rPr>
+          <w:i/>
+        </w:rPr>
+        <w:t>browser</w:t>
+      </w:r>
+      <w:r>
+        <w:t xml:space="preserve"> e o servidor pois o servidor não especificou qual o </w:t>
+      </w:r>
+      <w:r>
+        <w:rPr>
+          <w:i/>
+        </w:rPr>
+        <w:t>charset</w:t>
+      </w:r>
+      <w:r>
+        <w:t xml:space="preserve"> a usar, fazendo com que a informação transmitida seja interpretada pelo browser como algo diferente podendo então permitir o ataque.</w:t>
+      </w:r>
+    </w:p>
+    <w:p>
+      <w:r>
+        <w:tab/>
+        <w:t>Existem, no entanto, outras formas de protecção, as quais serão enumeradas em seguida:</w:t>
+      </w:r>
+    </w:p>
+    <w:p>
+      <w:pPr>
+        <w:pStyle w:val="PargrafodaLista"/>
+        <w:numPr>
+          <w:ilvl w:val="0"/>
+          <w:numId w:val="1"/>
+        </w:numPr>
+      </w:pPr>
+      <w:r>
+        <w:t>Validação de HTML de fontes não confiáveis</w:t>
+      </w:r>
+    </w:p>
+    <w:p>
+      <w:pPr>
+        <w:pStyle w:val="PargrafodaLista"/>
+        <w:numPr>
+          <w:ilvl w:val="1"/>
+          <w:numId w:val="1"/>
+        </w:numPr>
+      </w:pPr>
+      <w:r>
+        <w:t xml:space="preserve">Caso a aplicação permita aos utilizadores algum tipo de formatação do seu </w:t>
+      </w:r>
+      <w:r>
+        <w:rPr>
+          <w:i/>
+        </w:rPr>
+        <w:t>input</w:t>
+      </w:r>
+      <w:r>
+        <w:t>, esta deverá garantir que o código não é um perigo para a aplicação, sendo que existem bibliotecas para este efeito.</w:t>
+      </w:r>
+    </w:p>
+    <w:p>
+      <w:pPr>
+        <w:pStyle w:val="PargrafodaLista"/>
+        <w:numPr>
+          <w:ilvl w:val="0"/>
+          <w:numId w:val="1"/>
+        </w:numPr>
+      </w:pPr>
+      <w:r>
+        <w:t>Desactivação de scripts</w:t>
+      </w:r>
+    </w:p>
+    <w:p>
+      <w:pPr>
+        <w:pStyle w:val="PargrafodaLista"/>
+        <w:numPr>
+          <w:ilvl w:val="1"/>
+          <w:numId w:val="1"/>
+        </w:numPr>
+      </w:pPr>
+      <w:r>
+        <w:t xml:space="preserve">Esta é feita pelo </w:t>
+      </w:r>
+      <w:r>
+        <w:rPr>
+          <w:i/>
+        </w:rPr>
+        <w:t>browser</w:t>
+      </w:r>
+      <w:r>
+        <w:t xml:space="preserve"> do utilizador, o browser tem uma opção que permite ao utilizador desabilitar todos os scripts permitindo assim que este esteja imune a XSS em todas as aplicações. No entanto, muitas aplicações funcionam à base de </w:t>
+      </w:r>
+      <w:r>
+        <w:rPr>
+          <w:i/>
+        </w:rPr>
+        <w:t>scripting</w:t>
+      </w:r>
+      <w:r>
+        <w:t xml:space="preserve"> e sem este não irão funcionar correctamente.</w:t>
+      </w:r>
+    </w:p>
+    <w:p>
+      <w:pPr>
+        <w:ind w:firstLine="708"/>
+      </w:pPr>
+      <w:r>
+        <w:t xml:space="preserve">Por último, como forma de diminuir as consequências de uma vulnerabilidade é comum que as aplicações protejam os </w:t>
+      </w:r>
+      <w:r>
+        <w:rPr>
+          <w:i/>
+        </w:rPr>
+        <w:t>cookies</w:t>
+      </w:r>
+      <w:r>
+        <w:t xml:space="preserve">, principalmente os de sessão, associando o cookie a um IP. Caso o atacante copie o </w:t>
+      </w:r>
+      <w:r>
+        <w:rPr>
+          <w:i/>
+        </w:rPr>
+        <w:t>cookie</w:t>
+      </w:r>
+      <w:r>
+        <w:t xml:space="preserve"> para mais tarde usar e ficar autenticado sem saber as credenciais este não será válido, a menos que o atacante esteja, ou simule, sobre o mesmo IP que o atacado. Existe também a opção de marcar um </w:t>
+      </w:r>
+      <w:r>
+        <w:rPr>
+          <w:i/>
+        </w:rPr>
+        <w:t>cookie</w:t>
+      </w:r>
+      <w:r>
+        <w:t xml:space="preserve"> como sendo impossível acedê-lo através de </w:t>
+      </w:r>
+      <w:r>
+        <w:rPr>
+          <w:i/>
+        </w:rPr>
+        <w:t>scripts</w:t>
+      </w:r>
+      <w:r>
+        <w:t>.</w:t>
+      </w:r>
     </w:p>
     <w:p/>
     <w:p>
@@ -265,6 +985,293 @@
     </w:sectPr>
   </w:body>
 </w:document>
+</file>
+
+<file path=word/endnotes.xml><?xml version="1.0" encoding="utf-8"?>
+<w:endnotes xmlns:wpc="http://schemas.microsoft.com/office/word/2010/wordprocessingCanvas" xmlns:mc="http://schemas.openxmlformats.org/markup-compatibility/2006" xmlns:o="urn:schemas-microsoft-com:office:office" xmlns:r="http://schemas.openxmlformats.org/officeDocument/2006/relationships" xmlns:m="http://schemas.openxmlformats.org/officeDocument/2006/math" xmlns:v="urn:schemas-microsoft-com:vml" xmlns:wp14="http://schemas.microsoft.com/office/word/2010/wordprocessingDrawing" xmlns:wp="http://schemas.openxmlformats.org/drawingml/2006/wordprocessingDrawing" xmlns:w10="urn:schemas-microsoft-com:office:word" xmlns:w="http://schemas.openxmlformats.org/wordprocessingml/2006/main" xmlns:w14="http://schemas.microsoft.com/office/word/2010/wordml" xmlns:wpg="http://schemas.microsoft.com/office/word/2010/wordprocessingGroup" xmlns:wpi="http://schemas.microsoft.com/office/word/2010/wordprocessingInk" xmlns:wne="http://schemas.microsoft.com/office/word/2006/wordml" xmlns:wps="http://schemas.microsoft.com/office/word/2010/wordprocessingShape" mc:Ignorable="w14 wp14">
+  <w:endnote w:type="separator" w:id="-1">
+    <w:p>
+      <w:pPr>
+        <w:spacing w:after="0" w:line="240" w:lineRule="auto"/>
+      </w:pPr>
+      <w:r>
+        <w:separator/>
+      </w:r>
+    </w:p>
+  </w:endnote>
+  <w:endnote w:type="continuationSeparator" w:id="0">
+    <w:p>
+      <w:pPr>
+        <w:spacing w:after="0" w:line="240" w:lineRule="auto"/>
+      </w:pPr>
+      <w:r>
+        <w:continuationSeparator/>
+      </w:r>
+    </w:p>
+  </w:endnote>
+</w:endnotes>
+</file>
+
+<file path=word/footnotes.xml><?xml version="1.0" encoding="utf-8"?>
+<w:footnotes xmlns:wpc="http://schemas.microsoft.com/office/word/2010/wordprocessingCanvas" xmlns:mc="http://schemas.openxmlformats.org/markup-compatibility/2006" xmlns:o="urn:schemas-microsoft-com:office:office" xmlns:r="http://schemas.openxmlformats.org/officeDocument/2006/relationships" xmlns:m="http://schemas.openxmlformats.org/officeDocument/2006/math" xmlns:v="urn:schemas-microsoft-com:vml" xmlns:wp14="http://schemas.microsoft.com/office/word/2010/wordprocessingDrawing" xmlns:wp="http://schemas.openxmlformats.org/drawingml/2006/wordprocessingDrawing" xmlns:w10="urn:schemas-microsoft-com:office:word" xmlns:w="http://schemas.openxmlformats.org/wordprocessingml/2006/main" xmlns:w14="http://schemas.microsoft.com/office/word/2010/wordml" xmlns:wpg="http://schemas.microsoft.com/office/word/2010/wordprocessingGroup" xmlns:wpi="http://schemas.microsoft.com/office/word/2010/wordprocessingInk" xmlns:wne="http://schemas.microsoft.com/office/word/2006/wordml" xmlns:wps="http://schemas.microsoft.com/office/word/2010/wordprocessingShape" mc:Ignorable="w14 wp14">
+  <w:footnote w:type="separator" w:id="-1">
+    <w:p>
+      <w:pPr>
+        <w:spacing w:after="0" w:line="240" w:lineRule="auto"/>
+      </w:pPr>
+      <w:r>
+        <w:separator/>
+      </w:r>
+    </w:p>
+  </w:footnote>
+  <w:footnote w:type="continuationSeparator" w:id="0">
+    <w:p>
+      <w:pPr>
+        <w:spacing w:after="0" w:line="240" w:lineRule="auto"/>
+      </w:pPr>
+      <w:r>
+        <w:continuationSeparator/>
+      </w:r>
+    </w:p>
+  </w:footnote>
+</w:footnotes>
+</file>
+
+<file path=word/numbering.xml><?xml version="1.0" encoding="utf-8"?>
+<w:numbering xmlns:wpc="http://schemas.microsoft.com/office/word/2010/wordprocessingCanvas" xmlns:mc="http://schemas.openxmlformats.org/markup-compatibility/2006" xmlns:o="urn:schemas-microsoft-com:office:office" xmlns:r="http://schemas.openxmlformats.org/officeDocument/2006/relationships" xmlns:m="http://schemas.openxmlformats.org/officeDocument/2006/math" xmlns:v="urn:schemas-microsoft-com:vml" xmlns:wp14="http://schemas.microsoft.com/office/word/2010/wordprocessingDrawing" xmlns:wp="http://schemas.openxmlformats.org/drawingml/2006/wordprocessingDrawing" xmlns:w10="urn:schemas-microsoft-com:office:word" xmlns:w="http://schemas.openxmlformats.org/wordprocessingml/2006/main" xmlns:w14="http://schemas.microsoft.com/office/word/2010/wordml" xmlns:wpg="http://schemas.microsoft.com/office/word/2010/wordprocessingGroup" xmlns:wpi="http://schemas.microsoft.com/office/word/2010/wordprocessingInk" xmlns:wne="http://schemas.microsoft.com/office/word/2006/wordml" xmlns:wps="http://schemas.microsoft.com/office/word/2010/wordprocessingShape" mc:Ignorable="w14 wp14">
+  <w:abstractNum w:abstractNumId="0">
+    <w:nsid w:val="37E62C90"/>
+    <w:multiLevelType w:val="hybridMultilevel"/>
+    <w:tmpl w:val="7B46CE24"/>
+    <w:lvl w:ilvl="0" w:tplc="08160001">
+      <w:start w:val="1"/>
+      <w:numFmt w:val="bullet"/>
+      <w:lvlText w:val=""/>
+      <w:lvlJc w:val="left"/>
+      <w:pPr>
+        <w:ind w:left="720" w:hanging="360"/>
+      </w:pPr>
+      <w:rPr>
+        <w:rFonts w:ascii="Symbol" w:hAnsi="Symbol" w:hint="default"/>
+      </w:rPr>
+    </w:lvl>
+    <w:lvl w:ilvl="1" w:tplc="08160003">
+      <w:start w:val="1"/>
+      <w:numFmt w:val="bullet"/>
+      <w:lvlText w:val="o"/>
+      <w:lvlJc w:val="left"/>
+      <w:pPr>
+        <w:ind w:left="1440" w:hanging="360"/>
+      </w:pPr>
+      <w:rPr>
+        <w:rFonts w:ascii="Courier New" w:hAnsi="Courier New" w:cs="Courier New" w:hint="default"/>
+      </w:rPr>
+    </w:lvl>
+    <w:lvl w:ilvl="2" w:tplc="08160005" w:tentative="1">
+      <w:start w:val="1"/>
+      <w:numFmt w:val="bullet"/>
+      <w:lvlText w:val=""/>
+      <w:lvlJc w:val="left"/>
+      <w:pPr>
+        <w:ind w:left="2160" w:hanging="360"/>
+      </w:pPr>
+      <w:rPr>
+        <w:rFonts w:ascii="Wingdings" w:hAnsi="Wingdings" w:hint="default"/>
+      </w:rPr>
+    </w:lvl>
+    <w:lvl w:ilvl="3" w:tplc="08160001" w:tentative="1">
+      <w:start w:val="1"/>
+      <w:numFmt w:val="bullet"/>
+      <w:lvlText w:val=""/>
+      <w:lvlJc w:val="left"/>
+      <w:pPr>
+        <w:ind w:left="2880" w:hanging="360"/>
+      </w:pPr>
+      <w:rPr>
+        <w:rFonts w:ascii="Symbol" w:hAnsi="Symbol" w:hint="default"/>
+      </w:rPr>
+    </w:lvl>
+    <w:lvl w:ilvl="4" w:tplc="08160003" w:tentative="1">
+      <w:start w:val="1"/>
+      <w:numFmt w:val="bullet"/>
+      <w:lvlText w:val="o"/>
+      <w:lvlJc w:val="left"/>
+      <w:pPr>
+        <w:ind w:left="3600" w:hanging="360"/>
+      </w:pPr>
+      <w:rPr>
+        <w:rFonts w:ascii="Courier New" w:hAnsi="Courier New" w:cs="Courier New" w:hint="default"/>
+      </w:rPr>
+    </w:lvl>
+    <w:lvl w:ilvl="5" w:tplc="08160005" w:tentative="1">
+      <w:start w:val="1"/>
+      <w:numFmt w:val="bullet"/>
+      <w:lvlText w:val=""/>
+      <w:lvlJc w:val="left"/>
+      <w:pPr>
+        <w:ind w:left="4320" w:hanging="360"/>
+      </w:pPr>
+      <w:rPr>
+        <w:rFonts w:ascii="Wingdings" w:hAnsi="Wingdings" w:hint="default"/>
+      </w:rPr>
+    </w:lvl>
+    <w:lvl w:ilvl="6" w:tplc="08160001" w:tentative="1">
+      <w:start w:val="1"/>
+      <w:numFmt w:val="bullet"/>
+      <w:lvlText w:val=""/>
+      <w:lvlJc w:val="left"/>
+      <w:pPr>
+        <w:ind w:left="5040" w:hanging="360"/>
+      </w:pPr>
+      <w:rPr>
+        <w:rFonts w:ascii="Symbol" w:hAnsi="Symbol" w:hint="default"/>
+      </w:rPr>
+    </w:lvl>
+    <w:lvl w:ilvl="7" w:tplc="08160003" w:tentative="1">
+      <w:start w:val="1"/>
+      <w:numFmt w:val="bullet"/>
+      <w:lvlText w:val="o"/>
+      <w:lvlJc w:val="left"/>
+      <w:pPr>
+        <w:ind w:left="5760" w:hanging="360"/>
+      </w:pPr>
+      <w:rPr>
+        <w:rFonts w:ascii="Courier New" w:hAnsi="Courier New" w:cs="Courier New" w:hint="default"/>
+      </w:rPr>
+    </w:lvl>
+    <w:lvl w:ilvl="8" w:tplc="08160005" w:tentative="1">
+      <w:start w:val="1"/>
+      <w:numFmt w:val="bullet"/>
+      <w:lvlText w:val=""/>
+      <w:lvlJc w:val="left"/>
+      <w:pPr>
+        <w:ind w:left="6480" w:hanging="360"/>
+      </w:pPr>
+      <w:rPr>
+        <w:rFonts w:ascii="Wingdings" w:hAnsi="Wingdings" w:hint="default"/>
+      </w:rPr>
+    </w:lvl>
+  </w:abstractNum>
+  <w:abstractNum w:abstractNumId="1">
+    <w:nsid w:val="5380137F"/>
+    <w:multiLevelType w:val="hybridMultilevel"/>
+    <w:tmpl w:val="557860E6"/>
+    <w:lvl w:ilvl="0" w:tplc="08160001">
+      <w:start w:val="1"/>
+      <w:numFmt w:val="bullet"/>
+      <w:lvlText w:val=""/>
+      <w:lvlJc w:val="left"/>
+      <w:pPr>
+        <w:ind w:left="720" w:hanging="360"/>
+      </w:pPr>
+      <w:rPr>
+        <w:rFonts w:ascii="Symbol" w:hAnsi="Symbol" w:hint="default"/>
+      </w:rPr>
+    </w:lvl>
+    <w:lvl w:ilvl="1" w:tplc="08160003">
+      <w:start w:val="1"/>
+      <w:numFmt w:val="bullet"/>
+      <w:lvlText w:val="o"/>
+      <w:lvlJc w:val="left"/>
+      <w:pPr>
+        <w:ind w:left="1440" w:hanging="360"/>
+      </w:pPr>
+      <w:rPr>
+        <w:rFonts w:ascii="Courier New" w:hAnsi="Courier New" w:cs="Courier New" w:hint="default"/>
+      </w:rPr>
+    </w:lvl>
+    <w:lvl w:ilvl="2" w:tplc="08160005" w:tentative="1">
+      <w:start w:val="1"/>
+      <w:numFmt w:val="bullet"/>
+      <w:lvlText w:val=""/>
+      <w:lvlJc w:val="left"/>
+      <w:pPr>
+        <w:ind w:left="2160" w:hanging="360"/>
+      </w:pPr>
+      <w:rPr>
+        <w:rFonts w:ascii="Wingdings" w:hAnsi="Wingdings" w:hint="default"/>
+      </w:rPr>
+    </w:lvl>
+    <w:lvl w:ilvl="3" w:tplc="08160001" w:tentative="1">
+      <w:start w:val="1"/>
+      <w:numFmt w:val="bullet"/>
+      <w:lvlText w:val=""/>
+      <w:lvlJc w:val="left"/>
+      <w:pPr>
+        <w:ind w:left="2880" w:hanging="360"/>
+      </w:pPr>
+      <w:rPr>
+        <w:rFonts w:ascii="Symbol" w:hAnsi="Symbol" w:hint="default"/>
+      </w:rPr>
+    </w:lvl>
+    <w:lvl w:ilvl="4" w:tplc="08160003" w:tentative="1">
+      <w:start w:val="1"/>
+      <w:numFmt w:val="bullet"/>
+      <w:lvlText w:val="o"/>
+      <w:lvlJc w:val="left"/>
+      <w:pPr>
+        <w:ind w:left="3600" w:hanging="360"/>
+      </w:pPr>
+      <w:rPr>
+        <w:rFonts w:ascii="Courier New" w:hAnsi="Courier New" w:cs="Courier New" w:hint="default"/>
+      </w:rPr>
+    </w:lvl>
+    <w:lvl w:ilvl="5" w:tplc="08160005" w:tentative="1">
+      <w:start w:val="1"/>
+      <w:numFmt w:val="bullet"/>
+      <w:lvlText w:val=""/>
+      <w:lvlJc w:val="left"/>
+      <w:pPr>
+        <w:ind w:left="4320" w:hanging="360"/>
+      </w:pPr>
+      <w:rPr>
+        <w:rFonts w:ascii="Wingdings" w:hAnsi="Wingdings" w:hint="default"/>
+      </w:rPr>
+    </w:lvl>
+    <w:lvl w:ilvl="6" w:tplc="08160001" w:tentative="1">
+      <w:start w:val="1"/>
+      <w:numFmt w:val="bullet"/>
+      <w:lvlText w:val=""/>
+      <w:lvlJc w:val="left"/>
+      <w:pPr>
+        <w:ind w:left="5040" w:hanging="360"/>
+      </w:pPr>
+      <w:rPr>
+        <w:rFonts w:ascii="Symbol" w:hAnsi="Symbol" w:hint="default"/>
+      </w:rPr>
+    </w:lvl>
+    <w:lvl w:ilvl="7" w:tplc="08160003" w:tentative="1">
+      <w:start w:val="1"/>
+      <w:numFmt w:val="bullet"/>
+      <w:lvlText w:val="o"/>
+      <w:lvlJc w:val="left"/>
+      <w:pPr>
+        <w:ind w:left="5760" w:hanging="360"/>
+      </w:pPr>
+      <w:rPr>
+        <w:rFonts w:ascii="Courier New" w:hAnsi="Courier New" w:cs="Courier New" w:hint="default"/>
+      </w:rPr>
+    </w:lvl>
+    <w:lvl w:ilvl="8" w:tplc="08160005" w:tentative="1">
+      <w:start w:val="1"/>
+      <w:numFmt w:val="bullet"/>
+      <w:lvlText w:val=""/>
+      <w:lvlJc w:val="left"/>
+      <w:pPr>
+        <w:ind w:left="6480" w:hanging="360"/>
+      </w:pPr>
+      <w:rPr>
+        <w:rFonts w:ascii="Wingdings" w:hAnsi="Wingdings" w:hint="default"/>
+      </w:rPr>
+    </w:lvl>
+  </w:abstractNum>
+  <w:num w:numId="1">
+    <w:abstractNumId w:val="0"/>
+  </w:num>
+  <w:num w:numId="2">
+    <w:abstractNumId w:val="1"/>
+  </w:num>
+</w:numbering>
 </file>
 
 <file path=word/styles.xml><?xml version="1.0" encoding="utf-8"?>
@@ -567,6 +1574,87 @@
       <w:color w:val="4F81BD" w:themeColor="accent1"/>
     </w:rPr>
   </w:style>
+  <w:style w:type="paragraph" w:styleId="PargrafodaLista">
+    <w:name w:val="List Paragraph"/>
+    <w:basedOn w:val="Normal"/>
+    <w:uiPriority w:val="34"/>
+    <w:qFormat/>
+    <w:rsid w:val="00D041FE"/>
+    <w:pPr>
+      <w:ind w:left="720"/>
+      <w:contextualSpacing/>
+    </w:pPr>
+  </w:style>
+  <w:style w:type="table" w:styleId="Tabelacomgrelha">
+    <w:name w:val="Table Grid"/>
+    <w:basedOn w:val="Tabelanormal"/>
+    <w:uiPriority w:val="59"/>
+    <w:rsid w:val="006765EB"/>
+    <w:pPr>
+      <w:spacing w:after="0" w:line="240" w:lineRule="auto"/>
+    </w:pPr>
+    <w:tblPr>
+      <w:tblInd w:w="0" w:type="dxa"/>
+      <w:tblBorders>
+        <w:top w:val="single" w:sz="4" w:space="0" w:color="auto"/>
+        <w:left w:val="single" w:sz="4" w:space="0" w:color="auto"/>
+        <w:bottom w:val="single" w:sz="4" w:space="0" w:color="auto"/>
+        <w:right w:val="single" w:sz="4" w:space="0" w:color="auto"/>
+        <w:insideH w:val="single" w:sz="4" w:space="0" w:color="auto"/>
+        <w:insideV w:val="single" w:sz="4" w:space="0" w:color="auto"/>
+      </w:tblBorders>
+      <w:tblCellMar>
+        <w:top w:w="0" w:type="dxa"/>
+        <w:left w:w="108" w:type="dxa"/>
+        <w:bottom w:w="0" w:type="dxa"/>
+        <w:right w:w="108" w:type="dxa"/>
+      </w:tblCellMar>
+    </w:tblPr>
+  </w:style>
+  <w:style w:type="paragraph" w:styleId="Cabealho">
+    <w:name w:val="header"/>
+    <w:basedOn w:val="Normal"/>
+    <w:link w:val="CabealhoCarcter"/>
+    <w:uiPriority w:val="99"/>
+    <w:unhideWhenUsed/>
+    <w:rsid w:val="006765EB"/>
+    <w:pPr>
+      <w:tabs>
+        <w:tab w:val="center" w:pos="4252"/>
+        <w:tab w:val="right" w:pos="8504"/>
+      </w:tabs>
+      <w:spacing w:after="0" w:line="240" w:lineRule="auto"/>
+    </w:pPr>
+  </w:style>
+  <w:style w:type="character" w:customStyle="1" w:styleId="CabealhoCarcter">
+    <w:name w:val="Cabeçalho Carácter"/>
+    <w:basedOn w:val="Tipodeletrapredefinidodopargrafo"/>
+    <w:link w:val="Cabealho"/>
+    <w:uiPriority w:val="99"/>
+    <w:rsid w:val="006765EB"/>
+  </w:style>
+  <w:style w:type="paragraph" w:styleId="Rodap">
+    <w:name w:val="footer"/>
+    <w:basedOn w:val="Normal"/>
+    <w:link w:val="RodapCarcter"/>
+    <w:uiPriority w:val="99"/>
+    <w:unhideWhenUsed/>
+    <w:rsid w:val="006765EB"/>
+    <w:pPr>
+      <w:tabs>
+        <w:tab w:val="center" w:pos="4252"/>
+        <w:tab w:val="right" w:pos="8504"/>
+      </w:tabs>
+      <w:spacing w:after="0" w:line="240" w:lineRule="auto"/>
+    </w:pPr>
+  </w:style>
+  <w:style w:type="character" w:customStyle="1" w:styleId="RodapCarcter">
+    <w:name w:val="Rodapé Carácter"/>
+    <w:basedOn w:val="Tipodeletrapredefinidodopargrafo"/>
+    <w:link w:val="Rodap"/>
+    <w:uiPriority w:val="99"/>
+    <w:rsid w:val="006765EB"/>
+  </w:style>
 </w:styles>
 </file>
 
@@ -869,6 +1957,87 @@
       <w:bCs/>
       <w:color w:val="4F81BD" w:themeColor="accent1"/>
     </w:rPr>
+  </w:style>
+  <w:style w:type="paragraph" w:styleId="PargrafodaLista">
+    <w:name w:val="List Paragraph"/>
+    <w:basedOn w:val="Normal"/>
+    <w:uiPriority w:val="34"/>
+    <w:qFormat/>
+    <w:rsid w:val="00D041FE"/>
+    <w:pPr>
+      <w:ind w:left="720"/>
+      <w:contextualSpacing/>
+    </w:pPr>
+  </w:style>
+  <w:style w:type="table" w:styleId="Tabelacomgrelha">
+    <w:name w:val="Table Grid"/>
+    <w:basedOn w:val="Tabelanormal"/>
+    <w:uiPriority w:val="59"/>
+    <w:rsid w:val="006765EB"/>
+    <w:pPr>
+      <w:spacing w:after="0" w:line="240" w:lineRule="auto"/>
+    </w:pPr>
+    <w:tblPr>
+      <w:tblInd w:w="0" w:type="dxa"/>
+      <w:tblBorders>
+        <w:top w:val="single" w:sz="4" w:space="0" w:color="auto"/>
+        <w:left w:val="single" w:sz="4" w:space="0" w:color="auto"/>
+        <w:bottom w:val="single" w:sz="4" w:space="0" w:color="auto"/>
+        <w:right w:val="single" w:sz="4" w:space="0" w:color="auto"/>
+        <w:insideH w:val="single" w:sz="4" w:space="0" w:color="auto"/>
+        <w:insideV w:val="single" w:sz="4" w:space="0" w:color="auto"/>
+      </w:tblBorders>
+      <w:tblCellMar>
+        <w:top w:w="0" w:type="dxa"/>
+        <w:left w:w="108" w:type="dxa"/>
+        <w:bottom w:w="0" w:type="dxa"/>
+        <w:right w:w="108" w:type="dxa"/>
+      </w:tblCellMar>
+    </w:tblPr>
+  </w:style>
+  <w:style w:type="paragraph" w:styleId="Cabealho">
+    <w:name w:val="header"/>
+    <w:basedOn w:val="Normal"/>
+    <w:link w:val="CabealhoCarcter"/>
+    <w:uiPriority w:val="99"/>
+    <w:unhideWhenUsed/>
+    <w:rsid w:val="006765EB"/>
+    <w:pPr>
+      <w:tabs>
+        <w:tab w:val="center" w:pos="4252"/>
+        <w:tab w:val="right" w:pos="8504"/>
+      </w:tabs>
+      <w:spacing w:after="0" w:line="240" w:lineRule="auto"/>
+    </w:pPr>
+  </w:style>
+  <w:style w:type="character" w:customStyle="1" w:styleId="CabealhoCarcter">
+    <w:name w:val="Cabeçalho Carácter"/>
+    <w:basedOn w:val="Tipodeletrapredefinidodopargrafo"/>
+    <w:link w:val="Cabealho"/>
+    <w:uiPriority w:val="99"/>
+    <w:rsid w:val="006765EB"/>
+  </w:style>
+  <w:style w:type="paragraph" w:styleId="Rodap">
+    <w:name w:val="footer"/>
+    <w:basedOn w:val="Normal"/>
+    <w:link w:val="RodapCarcter"/>
+    <w:uiPriority w:val="99"/>
+    <w:unhideWhenUsed/>
+    <w:rsid w:val="006765EB"/>
+    <w:pPr>
+      <w:tabs>
+        <w:tab w:val="center" w:pos="4252"/>
+        <w:tab w:val="right" w:pos="8504"/>
+      </w:tabs>
+      <w:spacing w:after="0" w:line="240" w:lineRule="auto"/>
+    </w:pPr>
+  </w:style>
+  <w:style w:type="character" w:customStyle="1" w:styleId="RodapCarcter">
+    <w:name w:val="Rodapé Carácter"/>
+    <w:basedOn w:val="Tipodeletrapredefinidodopargrafo"/>
+    <w:link w:val="Rodap"/>
+    <w:uiPriority w:val="99"/>
+    <w:rsid w:val="006765EB"/>
   </w:style>
 </w:styles>
 </file>
@@ -1156,4 +2325,16 @@
   <a:objectDefaults/>
   <a:extraClrSchemeLst/>
 </a:theme>
+</file>
+
+<file path=customXml/item1.xml><?xml version="1.0" encoding="utf-8"?>
+<b:Sources xmlns:b="http://schemas.openxmlformats.org/officeDocument/2006/bibliography" xmlns="http://schemas.openxmlformats.org/officeDocument/2006/bibliography" SelectedStyle="\APA.XSL" StyleName="APA"/>
+</file>
+
+<file path=customXml/itemProps1.xml><?xml version="1.0" encoding="utf-8"?>
+<ds:datastoreItem xmlns:ds="http://schemas.openxmlformats.org/officeDocument/2006/customXml" ds:itemID="{FC355D7B-1DE6-4ECA-A72B-C68FE10E70DC}">
+  <ds:schemaRefs>
+    <ds:schemaRef ds:uri="http://schemas.openxmlformats.org/officeDocument/2006/bibliography"/>
+  </ds:schemaRefs>
+</ds:datastoreItem>
 </file>
</xml_diff>